<commit_message>
actualizacion del sprint 2 por Dahiana
</commit_message>
<xml_diff>
--- a/sprint/Sprint2_Equipo_23 .docx
+++ b/sprint/Sprint2_Equipo_23 .docx
@@ -1,6 +1,6 @@
 
 <file path=word/document.xml><?xml version="1.0" encoding="utf-8"?>
-<w:document xmlns:wpc="http://schemas.microsoft.com/office/word/2010/wordprocessingCanvas" xmlns:mc="http://schemas.openxmlformats.org/markup-compatibility/2006" xmlns:o="urn:schemas-microsoft-com:office:office" xmlns:r="http://schemas.openxmlformats.org/officeDocument/2006/relationships" xmlns:m="http://schemas.openxmlformats.org/officeDocument/2006/math" xmlns:v="urn:schemas-microsoft-com:vml" xmlns:wp14="http://schemas.microsoft.com/office/word/2010/wordprocessingDrawing" xmlns:wp="http://schemas.openxmlformats.org/drawingml/2006/wordprocessingDrawing" xmlns:w10="urn:schemas-microsoft-com:office:word" xmlns:w="http://schemas.openxmlformats.org/wordprocessingml/2006/main" xmlns:w14="http://schemas.microsoft.com/office/word/2010/wordml" xmlns:w15="http://schemas.microsoft.com/office/word/2012/wordml" xmlns:wpg="http://schemas.microsoft.com/office/word/2010/wordprocessingGroup" xmlns:wpi="http://schemas.microsoft.com/office/word/2010/wordprocessingInk" xmlns:wne="http://schemas.microsoft.com/office/word/2006/wordml" xmlns:wps="http://schemas.microsoft.com/office/word/2010/wordprocessingShape" mc:Ignorable="w14 w15 wp14">
+<w:document xmlns:wpc="http://schemas.microsoft.com/office/word/2010/wordprocessingCanvas" xmlns:cx="http://schemas.microsoft.com/office/drawing/2014/chartex" xmlns:mc="http://schemas.openxmlformats.org/markup-compatibility/2006" xmlns:o="urn:schemas-microsoft-com:office:office" xmlns:r="http://schemas.openxmlformats.org/officeDocument/2006/relationships" xmlns:m="http://schemas.openxmlformats.org/officeDocument/2006/math" xmlns:v="urn:schemas-microsoft-com:vml" xmlns:wp14="http://schemas.microsoft.com/office/word/2010/wordprocessingDrawing" xmlns:wp="http://schemas.openxmlformats.org/drawingml/2006/wordprocessingDrawing" xmlns:w10="urn:schemas-microsoft-com:office:word" xmlns:w="http://schemas.openxmlformats.org/wordprocessingml/2006/main" xmlns:w14="http://schemas.microsoft.com/office/word/2010/wordml" xmlns:w15="http://schemas.microsoft.com/office/word/2012/wordml" xmlns:w16se="http://schemas.microsoft.com/office/word/2015/wordml/symex" xmlns:wpg="http://schemas.microsoft.com/office/word/2010/wordprocessingGroup" xmlns:wpi="http://schemas.microsoft.com/office/word/2010/wordprocessingInk" xmlns:wne="http://schemas.microsoft.com/office/word/2006/wordml" xmlns:wps="http://schemas.microsoft.com/office/word/2010/wordprocessingShape" mc:Ignorable="w14 w15 w16se wp14">
   <w:background w:color="FFFFFF"/>
   <w:body>
     <w:sdt>
@@ -3443,9 +3443,9 @@
                   </wp:anchor>
                 </w:drawing>
               </mc:Choice>
-              <mc:Fallback xmlns:w16se="http://schemas.microsoft.com/office/word/2015/wordml/symex" xmlns:w16sdtdh="http://schemas.microsoft.com/office/word/2020/wordml/sdtdatahash" xmlns:w16="http://schemas.microsoft.com/office/word/2018/wordml" xmlns:w16cid="http://schemas.microsoft.com/office/word/2016/wordml/cid" xmlns:w16cex="http://schemas.microsoft.com/office/word/2018/wordml/cex" xmlns:am3d="http://schemas.microsoft.com/office/drawing/2017/model3d" xmlns:aink="http://schemas.microsoft.com/office/drawing/2016/ink" xmlns:cx8="http://schemas.microsoft.com/office/drawing/2016/5/14/chartex" xmlns:cx7="http://schemas.microsoft.com/office/drawing/2016/5/13/chartex" xmlns:cx6="http://schemas.microsoft.com/office/drawing/2016/5/12/chartex" xmlns:cx5="http://schemas.microsoft.com/office/drawing/2016/5/11/chartex" xmlns:cx4="http://schemas.microsoft.com/office/drawing/2016/5/10/chartex" xmlns:cx3="http://schemas.microsoft.com/office/drawing/2016/5/9/chartex" xmlns:cx2="http://schemas.microsoft.com/office/drawing/2015/10/21/chartex" xmlns:cx1="http://schemas.microsoft.com/office/drawing/2015/9/8/chartex" xmlns:cx="http://schemas.microsoft.com/office/drawing/2014/chartex">
+              <mc:Fallback>
                 <w:pict>
-                  <v:group w14:anchorId="0516EE20" id="Grupo 3" o:spid="_x0000_s1026" style="position:absolute;margin-left:0;margin-top:0;width:172.8pt;height:718.55pt;z-index:-251657216;mso-width-percent:330;mso-height-percent:950;mso-left-percent:40;mso-position-horizontal-relative:page;mso-position-vertical:center;mso-position-vertical-relative:page;mso-width-percent:330;mso-height-percent:950;mso-left-percent:40" coordsize="21945,91257" o:gfxdata="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">
+                  <v:group w14:anchorId="0516EE20" id="Grupo 3" o:spid="_x0000_s1026" style="position:absolute;margin-left:0;margin-top:0;width:172.8pt;height:718.55pt;z-index:-251657216;mso-width-percent:330;mso-height-percent:950;mso-left-percent:40;mso-position-horizontal-relative:page;mso-position-vertical:center;mso-position-vertical-relative:page;mso-width-percent:330;mso-height-percent:950;mso-left-percent:40" coordsize="21945,91257" o:gfxdata="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">
                     <v:rect id="Rectángulo 4" o:spid="_x0000_s1027" style="position:absolute;width:1945;height:91257;visibility:visible;mso-wrap-style:square;v-text-anchor:middle" o:gfxdata="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" fillcolor="#1f497d [3215]" stroked="f" strokeweight="2pt"/>
                     <v:shapetype id="_x0000_t15" coordsize="21600,21600" o:spt="15" adj="16200" path="m@0,l,,,21600@0,21600,21600,10800xe">
                       <v:stroke joinstyle="miter"/>
@@ -3784,7 +3784,7 @@
                   </wp:anchor>
                 </w:drawing>
               </mc:Choice>
-              <mc:Fallback xmlns:w16se="http://schemas.microsoft.com/office/word/2015/wordml/symex" xmlns:w16sdtdh="http://schemas.microsoft.com/office/word/2020/wordml/sdtdatahash" xmlns:w16="http://schemas.microsoft.com/office/word/2018/wordml" xmlns:w16cid="http://schemas.microsoft.com/office/word/2016/wordml/cid" xmlns:w16cex="http://schemas.microsoft.com/office/word/2018/wordml/cex" xmlns:am3d="http://schemas.microsoft.com/office/drawing/2017/model3d" xmlns:aink="http://schemas.microsoft.com/office/drawing/2016/ink" xmlns:cx8="http://schemas.microsoft.com/office/drawing/2016/5/14/chartex" xmlns:cx7="http://schemas.microsoft.com/office/drawing/2016/5/13/chartex" xmlns:cx6="http://schemas.microsoft.com/office/drawing/2016/5/12/chartex" xmlns:cx5="http://schemas.microsoft.com/office/drawing/2016/5/11/chartex" xmlns:cx4="http://schemas.microsoft.com/office/drawing/2016/5/10/chartex" xmlns:cx3="http://schemas.microsoft.com/office/drawing/2016/5/9/chartex" xmlns:cx2="http://schemas.microsoft.com/office/drawing/2015/10/21/chartex" xmlns:cx1="http://schemas.microsoft.com/office/drawing/2015/9/8/chartex" xmlns:cx="http://schemas.microsoft.com/office/drawing/2014/chartex">
+              <mc:Fallback>
                 <w:pict>
                   <v:shapetype w14:anchorId="4BACDFA2" id="_x0000_t202" coordsize="21600,21600" o:spt="202" path="m,l,21600r21600,l21600,xe">
                     <v:stroke joinstyle="miter"/>
@@ -3958,7 +3958,7 @@
                   </wp:anchor>
                 </w:drawing>
               </mc:Choice>
-              <mc:Fallback xmlns:w16se="http://schemas.microsoft.com/office/word/2015/wordml/symex" xmlns:w16sdtdh="http://schemas.microsoft.com/office/word/2020/wordml/sdtdatahash" xmlns:w16="http://schemas.microsoft.com/office/word/2018/wordml" xmlns:w16cid="http://schemas.microsoft.com/office/word/2016/wordml/cid" xmlns:w16cex="http://schemas.microsoft.com/office/word/2018/wordml/cex" xmlns:am3d="http://schemas.microsoft.com/office/drawing/2017/model3d" xmlns:aink="http://schemas.microsoft.com/office/drawing/2016/ink" xmlns:cx8="http://schemas.microsoft.com/office/drawing/2016/5/14/chartex" xmlns:cx7="http://schemas.microsoft.com/office/drawing/2016/5/13/chartex" xmlns:cx6="http://schemas.microsoft.com/office/drawing/2016/5/12/chartex" xmlns:cx5="http://schemas.microsoft.com/office/drawing/2016/5/11/chartex" xmlns:cx4="http://schemas.microsoft.com/office/drawing/2016/5/10/chartex" xmlns:cx3="http://schemas.microsoft.com/office/drawing/2016/5/9/chartex" xmlns:cx2="http://schemas.microsoft.com/office/drawing/2015/10/21/chartex" xmlns:cx1="http://schemas.microsoft.com/office/drawing/2015/9/8/chartex" xmlns:cx="http://schemas.microsoft.com/office/drawing/2014/chartex">
+              <mc:Fallback xmlns:cx1="http://schemas.microsoft.com/office/drawing/2015/9/8/chartex" xmlns:cx2="http://schemas.microsoft.com/office/drawing/2015/10/21/chartex" xmlns:cx3="http://schemas.microsoft.com/office/drawing/2016/5/9/chartex" xmlns:cx4="http://schemas.microsoft.com/office/drawing/2016/5/10/chartex" xmlns:cx5="http://schemas.microsoft.com/office/drawing/2016/5/11/chartex" xmlns:cx6="http://schemas.microsoft.com/office/drawing/2016/5/12/chartex" xmlns:cx7="http://schemas.microsoft.com/office/drawing/2016/5/13/chartex" xmlns:cx8="http://schemas.microsoft.com/office/drawing/2016/5/14/chartex" xmlns:aink="http://schemas.microsoft.com/office/drawing/2016/ink" xmlns:am3d="http://schemas.microsoft.com/office/drawing/2017/model3d" xmlns:w16cex="http://schemas.microsoft.com/office/word/2018/wordml/cex" xmlns:w16cid="http://schemas.microsoft.com/office/word/2016/wordml/cid" xmlns:w16="http://schemas.microsoft.com/office/word/2018/wordml" xmlns:w16sdtdh="http://schemas.microsoft.com/office/word/2020/wordml/sdtdatahash">
                 <w:pict>
                   <v:shapetype w14:anchorId="367070F5" id="_x0000_t13" coordsize="21600,21600" o:spt="13" adj="16200,5400" path="m@0,l@0@1,0@1,0@2@0@2@0,21600,21600,10800xe">
                     <v:stroke joinstyle="miter"/>
@@ -4072,7 +4072,7 @@
                   </wp:anchor>
                 </w:drawing>
               </mc:Choice>
-              <mc:Fallback xmlns:w16se="http://schemas.microsoft.com/office/word/2015/wordml/symex" xmlns:w16sdtdh="http://schemas.microsoft.com/office/word/2020/wordml/sdtdatahash" xmlns:w16="http://schemas.microsoft.com/office/word/2018/wordml" xmlns:w16cid="http://schemas.microsoft.com/office/word/2016/wordml/cid" xmlns:w16cex="http://schemas.microsoft.com/office/word/2018/wordml/cex" xmlns:am3d="http://schemas.microsoft.com/office/drawing/2017/model3d" xmlns:aink="http://schemas.microsoft.com/office/drawing/2016/ink" xmlns:cx8="http://schemas.microsoft.com/office/drawing/2016/5/14/chartex" xmlns:cx7="http://schemas.microsoft.com/office/drawing/2016/5/13/chartex" xmlns:cx6="http://schemas.microsoft.com/office/drawing/2016/5/12/chartex" xmlns:cx5="http://schemas.microsoft.com/office/drawing/2016/5/11/chartex" xmlns:cx4="http://schemas.microsoft.com/office/drawing/2016/5/10/chartex" xmlns:cx3="http://schemas.microsoft.com/office/drawing/2016/5/9/chartex" xmlns:cx2="http://schemas.microsoft.com/office/drawing/2015/10/21/chartex" xmlns:cx1="http://schemas.microsoft.com/office/drawing/2015/9/8/chartex" xmlns:cx="http://schemas.microsoft.com/office/drawing/2014/chartex">
+              <mc:Fallback>
                 <w:pict>
                   <v:shape w14:anchorId="3C3DAE54" id="Cuadro de texto 42" o:spid="_x0000_s1056" type="#_x0000_t202" style="position:absolute;margin-left:158.55pt;margin-top:0;width:209.75pt;height:1in;z-index:251663360;visibility:visible;mso-wrap-style:square;mso-width-percent:0;mso-wrap-distance-left:9pt;mso-wrap-distance-top:0;mso-wrap-distance-right:9pt;mso-wrap-distance-bottom:0;mso-position-horizontal:right;mso-position-horizontal-relative:margin;mso-position-vertical:center;mso-position-vertical-relative:margin;mso-width-percent:0;mso-width-relative:margin;v-text-anchor:middle" o:gfxdata="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" fillcolor="white [3201]" strokecolor="black [3200]" strokeweight="2pt">
                     <v:textbox style="mso-fit-shape-to-text:t">
@@ -4601,11 +4601,7 @@
               </mc:Choice>
               <mc:Fallback>
                 <w:pict>
-                  <v:shapetype w14:anchorId="7DD3CF98" id="_x0000_t202" coordsize="21600,21600" o:spt="202" path="m,l,21600r21600,l21600,xe">
-                    <v:stroke joinstyle="miter"/>
-                    <v:path gradientshapeok="t" o:connecttype="rect"/>
-                  </v:shapetype>
-                  <v:shape id="Cuadro de texto 35" o:spid="_x0000_s1057" type="#_x0000_t202" style="position:absolute;margin-left:48pt;margin-top:363.45pt;width:451.5pt;height:129.75pt;z-index:251662336;visibility:visible;mso-wrap-style:square;mso-width-percent:0;mso-height-percent:0;mso-wrap-distance-left:9pt;mso-wrap-distance-top:0;mso-wrap-distance-right:9pt;mso-wrap-distance-bottom:0;mso-position-horizontal:absolute;mso-position-horizontal-relative:margin;mso-position-vertical:absolute;mso-position-vertical-relative:text;mso-width-percent:0;mso-height-percent:0;mso-width-relative:margin;mso-height-relative:margin;v-text-anchor:top" o:gfxdata="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" fillcolor="white [3201]" strokecolor="black [3200]" strokeweight="2pt">
+                  <v:shape w14:anchorId="7DD3CF98" id="Cuadro de texto 35" o:spid="_x0000_s1057" type="#_x0000_t202" style="position:absolute;margin-left:48pt;margin-top:363.45pt;width:451.5pt;height:129.75pt;z-index:251662336;visibility:visible;mso-wrap-style:square;mso-width-percent:0;mso-height-percent:0;mso-wrap-distance-left:9pt;mso-wrap-distance-top:0;mso-wrap-distance-right:9pt;mso-wrap-distance-bottom:0;mso-position-horizontal:absolute;mso-position-horizontal-relative:margin;mso-position-vertical:absolute;mso-position-vertical-relative:text;mso-width-percent:0;mso-height-percent:0;mso-width-relative:margin;mso-height-relative:margin;v-text-anchor:top" o:gfxdata="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" fillcolor="white [3201]" strokecolor="black [3200]" strokeweight="2pt">
                     <v:textbox>
                       <w:txbxContent>
                         <w:p>
@@ -5134,7 +5130,7 @@
                   </wp:anchor>
                 </w:drawing>
               </mc:Choice>
-              <mc:Fallback xmlns:w16se="http://schemas.microsoft.com/office/word/2015/wordml/symex" xmlns:w16sdtdh="http://schemas.microsoft.com/office/word/2020/wordml/sdtdatahash" xmlns:w16="http://schemas.microsoft.com/office/word/2018/wordml" xmlns:w16cid="http://schemas.microsoft.com/office/word/2016/wordml/cid" xmlns:w16cex="http://schemas.microsoft.com/office/word/2018/wordml/cex" xmlns:am3d="http://schemas.microsoft.com/office/drawing/2017/model3d" xmlns:aink="http://schemas.microsoft.com/office/drawing/2016/ink" xmlns:cx8="http://schemas.microsoft.com/office/drawing/2016/5/14/chartex" xmlns:cx7="http://schemas.microsoft.com/office/drawing/2016/5/13/chartex" xmlns:cx6="http://schemas.microsoft.com/office/drawing/2016/5/12/chartex" xmlns:cx5="http://schemas.microsoft.com/office/drawing/2016/5/11/chartex" xmlns:cx4="http://schemas.microsoft.com/office/drawing/2016/5/10/chartex" xmlns:cx3="http://schemas.microsoft.com/office/drawing/2016/5/9/chartex" xmlns:cx2="http://schemas.microsoft.com/office/drawing/2015/10/21/chartex" xmlns:cx1="http://schemas.microsoft.com/office/drawing/2015/9/8/chartex" xmlns:cx="http://schemas.microsoft.com/office/drawing/2014/chartex">
+              <mc:Fallback>
                 <w:pict>
                   <v:shape w14:anchorId="07AF1B9D" id="Cuadro de texto 32" o:spid="_x0000_s1058" type="#_x0000_t202" style="position:absolute;margin-left:192.35pt;margin-top:524.4pt;width:4in;height:95.65pt;z-index:251661312;visibility:visible;mso-wrap-style:square;mso-width-percent:450;mso-height-percent:0;mso-wrap-distance-left:9pt;mso-wrap-distance-top:0;mso-wrap-distance-right:9pt;mso-wrap-distance-bottom:0;mso-position-horizontal:absolute;mso-position-horizontal-relative:margin;mso-position-vertical:absolute;mso-position-vertical-relative:page;mso-width-percent:450;mso-height-percent:0;mso-width-relative:page;mso-height-relative:margin;v-text-anchor:bottom" o:gfxdata="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" filled="f" stroked="f" strokeweight=".5pt">
                     <v:textbox inset="0,0,0,0">
@@ -6033,76 +6029,20 @@
           <w:szCs w:val="24"/>
         </w:rPr>
       </w:pPr>
-      <w:proofErr w:type="spellStart"/>
       <w:r>
         <w:rPr>
           <w:b/>
           <w:sz w:val="24"/>
           <w:szCs w:val="24"/>
         </w:rPr>
-        <w:t>Dahiana</w:t>
-      </w:r>
-      <w:proofErr w:type="spellEnd"/>
+        <w:t>Dahiana Katherin Gomez Sanchez</w:t>
+      </w:r>
       <w:r>
         <w:rPr>
           <w:b/>
           <w:sz w:val="24"/>
           <w:szCs w:val="24"/>
         </w:rPr>
-        <w:t xml:space="preserve"> </w:t>
-      </w:r>
-      <w:proofErr w:type="spellStart"/>
-      <w:r>
-        <w:rPr>
-          <w:b/>
-          <w:sz w:val="24"/>
-          <w:szCs w:val="24"/>
-        </w:rPr>
-        <w:t>Katherin</w:t>
-      </w:r>
-      <w:proofErr w:type="spellEnd"/>
-      <w:r>
-        <w:rPr>
-          <w:b/>
-          <w:sz w:val="24"/>
-          <w:szCs w:val="24"/>
-        </w:rPr>
-        <w:t xml:space="preserve"> </w:t>
-      </w:r>
-      <w:proofErr w:type="spellStart"/>
-      <w:r>
-        <w:rPr>
-          <w:b/>
-          <w:sz w:val="24"/>
-          <w:szCs w:val="24"/>
-        </w:rPr>
-        <w:t>Gomez</w:t>
-      </w:r>
-      <w:proofErr w:type="spellEnd"/>
-      <w:r>
-        <w:rPr>
-          <w:b/>
-          <w:sz w:val="24"/>
-          <w:szCs w:val="24"/>
-        </w:rPr>
-        <w:t xml:space="preserve"> </w:t>
-      </w:r>
-      <w:proofErr w:type="spellStart"/>
-      <w:r>
-        <w:rPr>
-          <w:b/>
-          <w:sz w:val="24"/>
-          <w:szCs w:val="24"/>
-        </w:rPr>
-        <w:t>Sanchez</w:t>
-      </w:r>
-      <w:proofErr w:type="spellEnd"/>
-      <w:r>
-        <w:rPr>
-          <w:b/>
-          <w:sz w:val="24"/>
-          <w:szCs w:val="24"/>
-        </w:rPr>
         <w:t>.</w:t>
       </w:r>
     </w:p>
@@ -6130,25 +6070,7 @@
           <w:szCs w:val="24"/>
           <w:lang w:val="en-US"/>
         </w:rPr>
-        <w:t xml:space="preserve">Hello! My name is </w:t>
-      </w:r>
-      <w:proofErr w:type="spellStart"/>
-      <w:r>
-        <w:rPr>
-          <w:sz w:val="24"/>
-          <w:szCs w:val="24"/>
-          <w:lang w:val="en-US"/>
-        </w:rPr>
-        <w:t>Dahiana</w:t>
-      </w:r>
-      <w:proofErr w:type="spellEnd"/>
-      <w:r>
-        <w:rPr>
-          <w:sz w:val="24"/>
-          <w:szCs w:val="24"/>
-          <w:lang w:val="en-US"/>
-        </w:rPr>
-        <w:t xml:space="preserve"> Gomez. I am originally from Manizales and I currently live in Medellin. I am </w:t>
+        <w:t xml:space="preserve">Hello! My name is Dahiana Gomez. I am originally from Manizales and I currently live in Medellin. I am </w:t>
       </w:r>
       <w:r>
         <w:rPr>
@@ -8375,7 +8297,6 @@
           <w:szCs w:val="24"/>
         </w:rPr>
       </w:pPr>
-      <w:proofErr w:type="spellStart"/>
       <w:r>
         <w:rPr>
           <w:b/>
@@ -8383,63 +8304,8 @@
           <w:szCs w:val="24"/>
         </w:rPr>
         <w:lastRenderedPageBreak/>
-        <w:t>Dahiana</w:t>
-      </w:r>
-      <w:proofErr w:type="spellEnd"/>
-      <w:r>
-        <w:rPr>
-          <w:b/>
-          <w:sz w:val="24"/>
-          <w:szCs w:val="24"/>
-        </w:rPr>
-        <w:t xml:space="preserve"> </w:t>
-      </w:r>
-      <w:proofErr w:type="spellStart"/>
-      <w:r>
-        <w:rPr>
-          <w:b/>
-          <w:sz w:val="24"/>
-          <w:szCs w:val="24"/>
-        </w:rPr>
-        <w:t>Katherin</w:t>
-      </w:r>
-      <w:proofErr w:type="spellEnd"/>
-      <w:r>
-        <w:rPr>
-          <w:b/>
-          <w:sz w:val="24"/>
-          <w:szCs w:val="24"/>
-        </w:rPr>
-        <w:t xml:space="preserve"> </w:t>
-      </w:r>
-      <w:proofErr w:type="spellStart"/>
-      <w:r>
-        <w:rPr>
-          <w:b/>
-          <w:sz w:val="24"/>
-          <w:szCs w:val="24"/>
-        </w:rPr>
-        <w:t>Gomez</w:t>
-      </w:r>
-      <w:proofErr w:type="spellEnd"/>
-      <w:r>
-        <w:rPr>
-          <w:b/>
-          <w:sz w:val="24"/>
-          <w:szCs w:val="24"/>
-        </w:rPr>
-        <w:t xml:space="preserve"> </w:t>
-      </w:r>
-      <w:proofErr w:type="spellStart"/>
-      <w:r>
-        <w:rPr>
-          <w:b/>
-          <w:sz w:val="24"/>
-          <w:szCs w:val="24"/>
-        </w:rPr>
-        <w:t>Sanchez</w:t>
-      </w:r>
-      <w:proofErr w:type="spellEnd"/>
+        <w:t>Dahiana Katherin Gomez Sanchez</w:t>
+      </w:r>
     </w:p>
     <w:p>
       <w:pPr>
@@ -8612,19 +8478,8 @@
                 <w:b w:val="0"/>
                 <w:shd w:val="clear" w:color="auto" w:fill="FFFFFF"/>
               </w:rPr>
-              <w:t xml:space="preserve"> Access </w:t>
+              <w:t xml:space="preserve"> Access GitHub</w:t>
             </w:r>
-            <w:proofErr w:type="spellStart"/>
-            <w:r>
-              <w:rPr>
-                <w:rStyle w:val="Textoennegrita"/>
-                <w:rFonts w:ascii="Arial" w:hAnsi="Arial" w:cs="Arial"/>
-                <w:b w:val="0"/>
-                <w:shd w:val="clear" w:color="auto" w:fill="FFFFFF"/>
-              </w:rPr>
-              <w:t>GitHub</w:t>
-            </w:r>
-            <w:proofErr w:type="spellEnd"/>
           </w:p>
         </w:tc>
         <w:tc>
@@ -9825,6 +9680,7 @@
                 <w:lang w:val="en-US"/>
               </w:rPr>
             </w:pPr>
+            <w:proofErr w:type="spellStart"/>
             <w:r>
               <w:rPr>
                 <w:rStyle w:val="Textoennegrita"/>
@@ -9833,7 +9689,18 @@
                 <w:shd w:val="clear" w:color="auto" w:fill="FFFFFF"/>
                 <w:lang w:val="en-US"/>
               </w:rPr>
-              <w:t xml:space="preserve">Interfaz </w:t>
+              <w:t>Interfaz</w:t>
+            </w:r>
+            <w:proofErr w:type="spellEnd"/>
+            <w:r>
+              <w:rPr>
+                <w:rStyle w:val="Textoennegrita"/>
+                <w:rFonts w:ascii="Arial" w:hAnsi="Arial" w:cs="Arial"/>
+                <w:b w:val="0"/>
+                <w:shd w:val="clear" w:color="auto" w:fill="FFFFFF"/>
+                <w:lang w:val="en-US"/>
+              </w:rPr>
+              <w:t xml:space="preserve"> </w:t>
             </w:r>
             <w:proofErr w:type="spellStart"/>
             <w:r>
@@ -10378,6 +10245,7 @@
                 <w:lang w:val="en-US"/>
               </w:rPr>
             </w:pPr>
+            <w:proofErr w:type="spellStart"/>
             <w:r>
               <w:rPr>
                 <w:rStyle w:val="Textoennegrita"/>
@@ -10386,7 +10254,18 @@
                 <w:shd w:val="clear" w:color="auto" w:fill="FFFFFF"/>
                 <w:lang w:val="en-US"/>
               </w:rPr>
-              <w:t xml:space="preserve">Interfaz </w:t>
+              <w:t>Interfaz</w:t>
+            </w:r>
+            <w:proofErr w:type="spellEnd"/>
+            <w:r>
+              <w:rPr>
+                <w:rStyle w:val="Textoennegrita"/>
+                <w:rFonts w:ascii="Arial" w:hAnsi="Arial" w:cs="Arial"/>
+                <w:b w:val="0"/>
+                <w:shd w:val="clear" w:color="auto" w:fill="FFFFFF"/>
+                <w:lang w:val="en-US"/>
+              </w:rPr>
+              <w:t xml:space="preserve"> </w:t>
             </w:r>
             <w:proofErr w:type="spellStart"/>
             <w:r>
@@ -10588,13 +10467,20 @@
     </w:p>
     <w:p>
       <w:pPr>
-        <w:rPr>
-          <w:sz w:val="24"/>
-          <w:szCs w:val="24"/>
-        </w:rPr>
-      </w:pPr>
-      <w:r>
-        <w:rPr>
+        <w:pStyle w:val="Prrafodelista"/>
+        <w:numPr>
+          <w:ilvl w:val="0"/>
+          <w:numId w:val="10"/>
+        </w:numPr>
+        <w:rPr>
+          <w:b/>
+          <w:sz w:val="24"/>
+          <w:szCs w:val="24"/>
+        </w:rPr>
+      </w:pPr>
+      <w:r>
+        <w:rPr>
+          <w:b/>
           <w:sz w:val="24"/>
           <w:szCs w:val="24"/>
         </w:rPr>
@@ -10715,7 +10601,7 @@
                 <v:shape id="_x0000_i1025" type="#_x0000_t75" style="width:450pt;height:258.15pt" o:ole="">
                   <v:imagedata r:id="rId24" o:title=""/>
                 </v:shape>
-                <o:OLEObject Type="Embed" ProgID="PBrush" ShapeID="_x0000_i1025" DrawAspect="Content" ObjectID="_1694721139" r:id="rId25"/>
+                <o:OLEObject Type="Embed" ProgID="PBrush" ShapeID="_x0000_i1025" DrawAspect="Content" ObjectID="_1694763820" r:id="rId25"/>
               </w:object>
             </w:r>
           </w:p>
@@ -10784,7 +10670,7 @@
                 <v:shape id="_x0000_i1026" type="#_x0000_t75" style="width:442.35pt;height:273.75pt" o:ole="">
                   <v:imagedata r:id="rId26" o:title=""/>
                 </v:shape>
-                <o:OLEObject Type="Embed" ProgID="PBrush" ShapeID="_x0000_i1026" DrawAspect="Content" ObjectID="_1694721140" r:id="rId27"/>
+                <o:OLEObject Type="Embed" ProgID="PBrush" ShapeID="_x0000_i1026" DrawAspect="Content" ObjectID="_1694763821" r:id="rId27"/>
               </w:object>
             </w:r>
           </w:p>
@@ -10807,23 +10693,7 @@
                 <w:sz w:val="24"/>
                 <w:szCs w:val="24"/>
               </w:rPr>
-              <w:t xml:space="preserve">Registro de Ventas. </w:t>
-            </w:r>
-            <w:proofErr w:type="gramStart"/>
-            <w:r>
-              <w:rPr>
-                <w:sz w:val="24"/>
-                <w:szCs w:val="24"/>
-              </w:rPr>
-              <w:t>tercera</w:t>
-            </w:r>
-            <w:proofErr w:type="gramEnd"/>
-            <w:r>
-              <w:rPr>
-                <w:sz w:val="24"/>
-                <w:szCs w:val="24"/>
-              </w:rPr>
-              <w:t xml:space="preserve"> iteración.</w:t>
+              <w:t>Registro de Ventas. tercera iteración.</w:t>
             </w:r>
           </w:p>
           <w:p>
@@ -10852,7 +10722,7 @@
                 <v:shape id="_x0000_i1027" type="#_x0000_t75" style="width:442.4pt;height:344.7pt" o:ole="">
                   <v:imagedata r:id="rId28" o:title=""/>
                 </v:shape>
-                <o:OLEObject Type="Embed" ProgID="PBrush" ShapeID="_x0000_i1027" DrawAspect="Content" ObjectID="_1694721141" r:id="rId29"/>
+                <o:OLEObject Type="Embed" ProgID="PBrush" ShapeID="_x0000_i1027" DrawAspect="Content" ObjectID="_1694763822" r:id="rId29"/>
               </w:object>
             </w:r>
           </w:p>
@@ -10863,11 +10733,9 @@
                 <v:shape id="_x0000_i1028" type="#_x0000_t75" style="width:442.45pt;height:379.25pt" o:ole="">
                   <v:imagedata r:id="rId30" o:title=""/>
                 </v:shape>
-                <o:OLEObject Type="Embed" ProgID="PBrush" ShapeID="_x0000_i1028" DrawAspect="Content" ObjectID="_1694721142" r:id="rId31"/>
+                <o:OLEObject Type="Embed" ProgID="PBrush" ShapeID="_x0000_i1028" DrawAspect="Content" ObjectID="_1694763823" r:id="rId31"/>
               </w:object>
             </w:r>
-            <w:bookmarkStart w:id="0" w:name="_GoBack"/>
-            <w:bookmarkEnd w:id="0"/>
           </w:p>
         </w:tc>
       </w:tr>
@@ -10895,6 +10763,350 @@
         </w:rPr>
       </w:pPr>
     </w:p>
+    <w:p>
+      <w:pPr>
+        <w:rPr>
+          <w:noProof/>
+        </w:rPr>
+      </w:pPr>
+    </w:p>
+    <w:p>
+      <w:pPr>
+        <w:rPr>
+          <w:noProof/>
+        </w:rPr>
+      </w:pPr>
+    </w:p>
+    <w:p>
+      <w:pPr>
+        <w:rPr>
+          <w:noProof/>
+        </w:rPr>
+      </w:pPr>
+    </w:p>
+    <w:p>
+      <w:pPr>
+        <w:rPr>
+          <w:noProof/>
+        </w:rPr>
+      </w:pPr>
+    </w:p>
+    <w:p>
+      <w:pPr>
+        <w:rPr>
+          <w:noProof/>
+        </w:rPr>
+      </w:pPr>
+    </w:p>
+    <w:p>
+      <w:pPr>
+        <w:rPr>
+          <w:noProof/>
+        </w:rPr>
+      </w:pPr>
+    </w:p>
+    <w:p>
+      <w:pPr>
+        <w:rPr>
+          <w:noProof/>
+        </w:rPr>
+      </w:pPr>
+    </w:p>
+    <w:p>
+      <w:pPr>
+        <w:rPr>
+          <w:noProof/>
+        </w:rPr>
+      </w:pPr>
+    </w:p>
+    <w:p>
+      <w:pPr>
+        <w:rPr>
+          <w:noProof/>
+        </w:rPr>
+      </w:pPr>
+    </w:p>
+    <w:p>
+      <w:pPr>
+        <w:rPr>
+          <w:noProof/>
+        </w:rPr>
+      </w:pPr>
+    </w:p>
+    <w:p>
+      <w:pPr>
+        <w:rPr>
+          <w:noProof/>
+        </w:rPr>
+      </w:pPr>
+    </w:p>
+    <w:p>
+      <w:pPr>
+        <w:rPr>
+          <w:noProof/>
+        </w:rPr>
+      </w:pPr>
+    </w:p>
+    <w:p>
+      <w:pPr>
+        <w:rPr>
+          <w:noProof/>
+        </w:rPr>
+      </w:pPr>
+    </w:p>
+    <w:p>
+      <w:pPr>
+        <w:rPr>
+          <w:noProof/>
+        </w:rPr>
+      </w:pPr>
+    </w:p>
+    <w:p>
+      <w:pPr>
+        <w:rPr>
+          <w:noProof/>
+        </w:rPr>
+      </w:pPr>
+    </w:p>
+    <w:p>
+      <w:pPr>
+        <w:pStyle w:val="Prrafodelista"/>
+        <w:numPr>
+          <w:ilvl w:val="0"/>
+          <w:numId w:val="10"/>
+        </w:numPr>
+        <w:rPr>
+          <w:sz w:val="24"/>
+          <w:szCs w:val="24"/>
+        </w:rPr>
+      </w:pPr>
+      <w:r>
+        <w:rPr>
+          <w:b/>
+          <w:sz w:val="24"/>
+          <w:szCs w:val="24"/>
+        </w:rPr>
+        <w:lastRenderedPageBreak/>
+        <w:t>Dahiana Katherin Gomez Sanchez</w:t>
+      </w:r>
+    </w:p>
+    <w:p>
+      <w:pPr>
+        <w:rPr>
+          <w:sz w:val="24"/>
+          <w:szCs w:val="24"/>
+        </w:rPr>
+      </w:pPr>
+    </w:p>
+    <w:tbl>
+      <w:tblPr>
+        <w:tblStyle w:val="Tablaconcuadrcula"/>
+        <w:tblW w:w="9184" w:type="dxa"/>
+        <w:tblLook w:val="04A0" w:firstRow="1" w:lastRow="0" w:firstColumn="1" w:lastColumn="0" w:noHBand="0" w:noVBand="1"/>
+      </w:tblPr>
+      <w:tblGrid>
+        <w:gridCol w:w="9350"/>
+      </w:tblGrid>
+      <w:tr>
+        <w:trPr>
+          <w:trHeight w:val="1864"/>
+        </w:trPr>
+        <w:tc>
+          <w:tcPr>
+            <w:tcW w:w="9184" w:type="dxa"/>
+          </w:tcPr>
+          <w:p>
+            <w:pPr>
+              <w:rPr>
+                <w:b/>
+                <w:sz w:val="24"/>
+                <w:szCs w:val="24"/>
+              </w:rPr>
+            </w:pPr>
+          </w:p>
+          <w:p>
+            <w:pPr>
+              <w:rPr>
+                <w:sz w:val="24"/>
+                <w:szCs w:val="24"/>
+              </w:rPr>
+            </w:pPr>
+            <w:bookmarkStart w:id="0" w:name="_GoBack"/>
+            <w:bookmarkEnd w:id="0"/>
+            <w:r>
+              <w:rPr>
+                <w:b/>
+                <w:sz w:val="24"/>
+                <w:szCs w:val="24"/>
+              </w:rPr>
+              <w:t>Módulo de productos:</w:t>
+            </w:r>
+            <w:r>
+              <w:rPr>
+                <w:b/>
+                <w:sz w:val="24"/>
+                <w:szCs w:val="24"/>
+              </w:rPr>
+              <w:t xml:space="preserve"> </w:t>
+            </w:r>
+            <w:r>
+              <w:rPr>
+                <w:sz w:val="24"/>
+                <w:szCs w:val="24"/>
+              </w:rPr>
+              <w:t>comprende las historias de usuario desde la 12 hasta la 17, comprende datos como: datos relacionados del producto, la búsqueda de productos, edición y almacenamiento de los productos.</w:t>
+            </w:r>
+          </w:p>
+          <w:p>
+            <w:pPr>
+              <w:rPr>
+                <w:sz w:val="24"/>
+                <w:szCs w:val="24"/>
+              </w:rPr>
+            </w:pPr>
+            <w:r>
+              <w:rPr>
+                <w:sz w:val="24"/>
+                <w:szCs w:val="24"/>
+              </w:rPr>
+              <w:t xml:space="preserve"> </w:t>
+            </w:r>
+          </w:p>
+        </w:tc>
+      </w:tr>
+      <w:tr>
+        <w:trPr>
+          <w:trHeight w:val="1864"/>
+        </w:trPr>
+        <w:tc>
+          <w:tcPr>
+            <w:tcW w:w="9184" w:type="dxa"/>
+          </w:tcPr>
+          <w:p>
+            <w:pPr>
+              <w:rPr>
+                <w:sz w:val="24"/>
+                <w:szCs w:val="24"/>
+              </w:rPr>
+            </w:pPr>
+            <w:r>
+              <w:rPr>
+                <w:noProof/>
+                <w:sz w:val="24"/>
+                <w:szCs w:val="24"/>
+              </w:rPr>
+              <w:drawing>
+                <wp:inline distT="0" distB="0" distL="0" distR="0" wp14:anchorId="590A0888" wp14:editId="4A94BBF4">
+                  <wp:extent cx="5943600" cy="2828925"/>
+                  <wp:effectExtent l="0" t="0" r="0" b="9525"/>
+                  <wp:docPr id="44" name="Imagen 44"/>
+                  <wp:cNvGraphicFramePr>
+                    <a:graphicFrameLocks xmlns:a="http://schemas.openxmlformats.org/drawingml/2006/main" noChangeAspect="1"/>
+                  </wp:cNvGraphicFramePr>
+                  <a:graphic xmlns:a="http://schemas.openxmlformats.org/drawingml/2006/main">
+                    <a:graphicData uri="http://schemas.openxmlformats.org/drawingml/2006/picture">
+                      <pic:pic xmlns:pic="http://schemas.openxmlformats.org/drawingml/2006/picture">
+                        <pic:nvPicPr>
+                          <pic:cNvPr id="44" name="sprint2.JPG"/>
+                          <pic:cNvPicPr/>
+                        </pic:nvPicPr>
+                        <pic:blipFill>
+                          <a:blip r:embed="rId32" cstate="print">
+                            <a:extLst>
+                              <a:ext uri="{28A0092B-C50C-407E-A947-70E740481C1C}">
+                                <a14:useLocalDpi xmlns:a14="http://schemas.microsoft.com/office/drawing/2010/main" val="0"/>
+                              </a:ext>
+                            </a:extLst>
+                          </a:blip>
+                          <a:stretch>
+                            <a:fillRect/>
+                          </a:stretch>
+                        </pic:blipFill>
+                        <pic:spPr>
+                          <a:xfrm>
+                            <a:off x="0" y="0"/>
+                            <a:ext cx="5943600" cy="2828925"/>
+                          </a:xfrm>
+                          <a:prstGeom prst="rect">
+                            <a:avLst/>
+                          </a:prstGeom>
+                        </pic:spPr>
+                      </pic:pic>
+                    </a:graphicData>
+                  </a:graphic>
+                </wp:inline>
+              </w:drawing>
+            </w:r>
+          </w:p>
+        </w:tc>
+      </w:tr>
+      <w:tr>
+        <w:trPr>
+          <w:trHeight w:val="1864"/>
+        </w:trPr>
+        <w:tc>
+          <w:tcPr>
+            <w:tcW w:w="9184" w:type="dxa"/>
+          </w:tcPr>
+          <w:p>
+            <w:pPr>
+              <w:rPr>
+                <w:sz w:val="24"/>
+                <w:szCs w:val="24"/>
+              </w:rPr>
+            </w:pPr>
+            <w:r>
+              <w:rPr>
+                <w:noProof/>
+                <w:sz w:val="24"/>
+                <w:szCs w:val="24"/>
+              </w:rPr>
+              <w:drawing>
+                <wp:inline distT="0" distB="0" distL="0" distR="0" wp14:anchorId="5322A86B" wp14:editId="0C37F887">
+                  <wp:extent cx="5943600" cy="3105150"/>
+                  <wp:effectExtent l="0" t="0" r="0" b="0"/>
+                  <wp:docPr id="51" name="Imagen 51"/>
+                  <wp:cNvGraphicFramePr>
+                    <a:graphicFrameLocks xmlns:a="http://schemas.openxmlformats.org/drawingml/2006/main" noChangeAspect="1"/>
+                  </wp:cNvGraphicFramePr>
+                  <a:graphic xmlns:a="http://schemas.openxmlformats.org/drawingml/2006/main">
+                    <a:graphicData uri="http://schemas.openxmlformats.org/drawingml/2006/picture">
+                      <pic:pic xmlns:pic="http://schemas.openxmlformats.org/drawingml/2006/picture">
+                        <pic:nvPicPr>
+                          <pic:cNvPr id="51" name="sprint 2.1.JPG"/>
+                          <pic:cNvPicPr/>
+                        </pic:nvPicPr>
+                        <pic:blipFill>
+                          <a:blip r:embed="rId33" cstate="print">
+                            <a:extLst>
+                              <a:ext uri="{28A0092B-C50C-407E-A947-70E740481C1C}">
+                                <a14:useLocalDpi xmlns:a14="http://schemas.microsoft.com/office/drawing/2010/main" val="0"/>
+                              </a:ext>
+                            </a:extLst>
+                          </a:blip>
+                          <a:stretch>
+                            <a:fillRect/>
+                          </a:stretch>
+                        </pic:blipFill>
+                        <pic:spPr>
+                          <a:xfrm>
+                            <a:off x="0" y="0"/>
+                            <a:ext cx="5943600" cy="3105150"/>
+                          </a:xfrm>
+                          <a:prstGeom prst="rect">
+                            <a:avLst/>
+                          </a:prstGeom>
+                        </pic:spPr>
+                      </pic:pic>
+                    </a:graphicData>
+                  </a:graphic>
+                </wp:inline>
+              </w:drawing>
+            </w:r>
+          </w:p>
+        </w:tc>
+      </w:tr>
+    </w:tbl>
     <w:p>
       <w:pPr>
         <w:rPr>
@@ -10916,8 +11128,121 @@
 </file>
 
 <file path=word/numbering.xml><?xml version="1.0" encoding="utf-8"?>
-<w:numbering xmlns:wpc="http://schemas.microsoft.com/office/word/2010/wordprocessingCanvas" xmlns:mc="http://schemas.openxmlformats.org/markup-compatibility/2006" xmlns:o="urn:schemas-microsoft-com:office:office" xmlns:r="http://schemas.openxmlformats.org/officeDocument/2006/relationships" xmlns:m="http://schemas.openxmlformats.org/officeDocument/2006/math" xmlns:v="urn:schemas-microsoft-com:vml" xmlns:wp14="http://schemas.microsoft.com/office/word/2010/wordprocessingDrawing" xmlns:wp="http://schemas.openxmlformats.org/drawingml/2006/wordprocessingDrawing" xmlns:w10="urn:schemas-microsoft-com:office:word" xmlns:w="http://schemas.openxmlformats.org/wordprocessingml/2006/main" xmlns:w14="http://schemas.microsoft.com/office/word/2010/wordml" xmlns:w15="http://schemas.microsoft.com/office/word/2012/wordml" xmlns:wpg="http://schemas.microsoft.com/office/word/2010/wordprocessingGroup" xmlns:wpi="http://schemas.microsoft.com/office/word/2010/wordprocessingInk" xmlns:wne="http://schemas.microsoft.com/office/word/2006/wordml" xmlns:wps="http://schemas.microsoft.com/office/word/2010/wordprocessingShape" mc:Ignorable="w14 w15 wp14">
+<w:numbering xmlns:wpc="http://schemas.microsoft.com/office/word/2010/wordprocessingCanvas" xmlns:cx="http://schemas.microsoft.com/office/drawing/2014/chartex" xmlns:mc="http://schemas.openxmlformats.org/markup-compatibility/2006" xmlns:o="urn:schemas-microsoft-com:office:office" xmlns:r="http://schemas.openxmlformats.org/officeDocument/2006/relationships" xmlns:m="http://schemas.openxmlformats.org/officeDocument/2006/math" xmlns:v="urn:schemas-microsoft-com:vml" xmlns:wp14="http://schemas.microsoft.com/office/word/2010/wordprocessingDrawing" xmlns:wp="http://schemas.openxmlformats.org/drawingml/2006/wordprocessingDrawing" xmlns:w10="urn:schemas-microsoft-com:office:word" xmlns:w="http://schemas.openxmlformats.org/wordprocessingml/2006/main" xmlns:w14="http://schemas.microsoft.com/office/word/2010/wordml" xmlns:w15="http://schemas.microsoft.com/office/word/2012/wordml" xmlns:w16se="http://schemas.microsoft.com/office/word/2015/wordml/symex" xmlns:wpg="http://schemas.microsoft.com/office/word/2010/wordprocessingGroup" xmlns:wpi="http://schemas.microsoft.com/office/word/2010/wordprocessingInk" xmlns:wne="http://schemas.microsoft.com/office/word/2006/wordml" xmlns:wps="http://schemas.microsoft.com/office/word/2010/wordprocessingShape" mc:Ignorable="w14 w15 w16se wp14">
   <w:abstractNum w:abstractNumId="0" w15:restartNumberingAfterBreak="0">
+    <w:nsid w:val="1D491E50"/>
+    <w:multiLevelType w:val="hybridMultilevel"/>
+    <w:tmpl w:val="1444C11A"/>
+    <w:lvl w:ilvl="0" w:tplc="04090009">
+      <w:start w:val="1"/>
+      <w:numFmt w:val="bullet"/>
+      <w:lvlText w:val=""/>
+      <w:lvlJc w:val="left"/>
+      <w:pPr>
+        <w:ind w:left="720" w:hanging="360"/>
+      </w:pPr>
+      <w:rPr>
+        <w:rFonts w:ascii="Wingdings" w:hAnsi="Wingdings" w:hint="default"/>
+      </w:rPr>
+    </w:lvl>
+    <w:lvl w:ilvl="1" w:tplc="240A0003" w:tentative="1">
+      <w:start w:val="1"/>
+      <w:numFmt w:val="bullet"/>
+      <w:lvlText w:val="o"/>
+      <w:lvlJc w:val="left"/>
+      <w:pPr>
+        <w:ind w:left="1440" w:hanging="360"/>
+      </w:pPr>
+      <w:rPr>
+        <w:rFonts w:ascii="Courier New" w:hAnsi="Courier New" w:cs="Courier New" w:hint="default"/>
+      </w:rPr>
+    </w:lvl>
+    <w:lvl w:ilvl="2" w:tplc="240A0005" w:tentative="1">
+      <w:start w:val="1"/>
+      <w:numFmt w:val="bullet"/>
+      <w:lvlText w:val=""/>
+      <w:lvlJc w:val="left"/>
+      <w:pPr>
+        <w:ind w:left="2160" w:hanging="360"/>
+      </w:pPr>
+      <w:rPr>
+        <w:rFonts w:ascii="Wingdings" w:hAnsi="Wingdings" w:hint="default"/>
+      </w:rPr>
+    </w:lvl>
+    <w:lvl w:ilvl="3" w:tplc="240A0001" w:tentative="1">
+      <w:start w:val="1"/>
+      <w:numFmt w:val="bullet"/>
+      <w:lvlText w:val=""/>
+      <w:lvlJc w:val="left"/>
+      <w:pPr>
+        <w:ind w:left="2880" w:hanging="360"/>
+      </w:pPr>
+      <w:rPr>
+        <w:rFonts w:ascii="Symbol" w:hAnsi="Symbol" w:hint="default"/>
+      </w:rPr>
+    </w:lvl>
+    <w:lvl w:ilvl="4" w:tplc="240A0003" w:tentative="1">
+      <w:start w:val="1"/>
+      <w:numFmt w:val="bullet"/>
+      <w:lvlText w:val="o"/>
+      <w:lvlJc w:val="left"/>
+      <w:pPr>
+        <w:ind w:left="3600" w:hanging="360"/>
+      </w:pPr>
+      <w:rPr>
+        <w:rFonts w:ascii="Courier New" w:hAnsi="Courier New" w:cs="Courier New" w:hint="default"/>
+      </w:rPr>
+    </w:lvl>
+    <w:lvl w:ilvl="5" w:tplc="240A0005" w:tentative="1">
+      <w:start w:val="1"/>
+      <w:numFmt w:val="bullet"/>
+      <w:lvlText w:val=""/>
+      <w:lvlJc w:val="left"/>
+      <w:pPr>
+        <w:ind w:left="4320" w:hanging="360"/>
+      </w:pPr>
+      <w:rPr>
+        <w:rFonts w:ascii="Wingdings" w:hAnsi="Wingdings" w:hint="default"/>
+      </w:rPr>
+    </w:lvl>
+    <w:lvl w:ilvl="6" w:tplc="240A0001" w:tentative="1">
+      <w:start w:val="1"/>
+      <w:numFmt w:val="bullet"/>
+      <w:lvlText w:val=""/>
+      <w:lvlJc w:val="left"/>
+      <w:pPr>
+        <w:ind w:left="5040" w:hanging="360"/>
+      </w:pPr>
+      <w:rPr>
+        <w:rFonts w:ascii="Symbol" w:hAnsi="Symbol" w:hint="default"/>
+      </w:rPr>
+    </w:lvl>
+    <w:lvl w:ilvl="7" w:tplc="240A0003" w:tentative="1">
+      <w:start w:val="1"/>
+      <w:numFmt w:val="bullet"/>
+      <w:lvlText w:val="o"/>
+      <w:lvlJc w:val="left"/>
+      <w:pPr>
+        <w:ind w:left="5760" w:hanging="360"/>
+      </w:pPr>
+      <w:rPr>
+        <w:rFonts w:ascii="Courier New" w:hAnsi="Courier New" w:cs="Courier New" w:hint="default"/>
+      </w:rPr>
+    </w:lvl>
+    <w:lvl w:ilvl="8" w:tplc="240A0005" w:tentative="1">
+      <w:start w:val="1"/>
+      <w:numFmt w:val="bullet"/>
+      <w:lvlText w:val=""/>
+      <w:lvlJc w:val="left"/>
+      <w:pPr>
+        <w:ind w:left="6480" w:hanging="360"/>
+      </w:pPr>
+      <w:rPr>
+        <w:rFonts w:ascii="Wingdings" w:hAnsi="Wingdings" w:hint="default"/>
+      </w:rPr>
+    </w:lvl>
+  </w:abstractNum>
+  <w:abstractNum w:abstractNumId="1" w15:restartNumberingAfterBreak="0">
     <w:nsid w:val="21904EA5"/>
     <w:multiLevelType w:val="multilevel"/>
     <w:tmpl w:val="BCAC9C6C"/>
@@ -11030,7 +11355,7 @@
       </w:rPr>
     </w:lvl>
   </w:abstractNum>
-  <w:abstractNum w:abstractNumId="1" w15:restartNumberingAfterBreak="0">
+  <w:abstractNum w:abstractNumId="2" w15:restartNumberingAfterBreak="0">
     <w:nsid w:val="27CD1288"/>
     <w:multiLevelType w:val="hybridMultilevel"/>
     <w:tmpl w:val="54107824"/>
@@ -11143,7 +11468,7 @@
       </w:rPr>
     </w:lvl>
   </w:abstractNum>
-  <w:abstractNum w:abstractNumId="2" w15:restartNumberingAfterBreak="0">
+  <w:abstractNum w:abstractNumId="3" w15:restartNumberingAfterBreak="0">
     <w:nsid w:val="420A28F9"/>
     <w:multiLevelType w:val="hybridMultilevel"/>
     <w:tmpl w:val="499C34BA"/>
@@ -11256,7 +11581,7 @@
       </w:rPr>
     </w:lvl>
   </w:abstractNum>
-  <w:abstractNum w:abstractNumId="3" w15:restartNumberingAfterBreak="0">
+  <w:abstractNum w:abstractNumId="4" w15:restartNumberingAfterBreak="0">
     <w:nsid w:val="422665CD"/>
     <w:multiLevelType w:val="hybridMultilevel"/>
     <w:tmpl w:val="74926EAC"/>
@@ -11369,7 +11694,7 @@
       </w:rPr>
     </w:lvl>
   </w:abstractNum>
-  <w:abstractNum w:abstractNumId="4" w15:restartNumberingAfterBreak="0">
+  <w:abstractNum w:abstractNumId="5" w15:restartNumberingAfterBreak="0">
     <w:nsid w:val="5886506B"/>
     <w:multiLevelType w:val="hybridMultilevel"/>
     <w:tmpl w:val="E21A83D2"/>
@@ -11482,7 +11807,7 @@
       </w:rPr>
     </w:lvl>
   </w:abstractNum>
-  <w:abstractNum w:abstractNumId="5" w15:restartNumberingAfterBreak="0">
+  <w:abstractNum w:abstractNumId="6" w15:restartNumberingAfterBreak="0">
     <w:nsid w:val="5C185C69"/>
     <w:multiLevelType w:val="hybridMultilevel"/>
     <w:tmpl w:val="F0C2040C"/>
@@ -11595,7 +11920,7 @@
       </w:rPr>
     </w:lvl>
   </w:abstractNum>
-  <w:abstractNum w:abstractNumId="6" w15:restartNumberingAfterBreak="0">
+  <w:abstractNum w:abstractNumId="7" w15:restartNumberingAfterBreak="0">
     <w:nsid w:val="62B63E7C"/>
     <w:multiLevelType w:val="hybridMultilevel"/>
     <w:tmpl w:val="D3EE13B8"/>
@@ -11708,7 +12033,7 @@
       </w:rPr>
     </w:lvl>
   </w:abstractNum>
-  <w:abstractNum w:abstractNumId="7" w15:restartNumberingAfterBreak="0">
+  <w:abstractNum w:abstractNumId="8" w15:restartNumberingAfterBreak="0">
     <w:nsid w:val="782A4237"/>
     <w:multiLevelType w:val="hybridMultilevel"/>
     <w:tmpl w:val="E5464D1C"/>
@@ -11822,37 +12147,40 @@
     </w:lvl>
   </w:abstractNum>
   <w:num w:numId="1">
-    <w:abstractNumId w:val="0"/>
+    <w:abstractNumId w:val="1"/>
   </w:num>
   <w:num w:numId="2">
+    <w:abstractNumId w:val="8"/>
+  </w:num>
+  <w:num w:numId="3">
     <w:abstractNumId w:val="7"/>
   </w:num>
-  <w:num w:numId="3">
+  <w:num w:numId="4">
+    <w:abstractNumId w:val="4"/>
+  </w:num>
+  <w:num w:numId="5">
     <w:abstractNumId w:val="6"/>
   </w:num>
-  <w:num w:numId="4">
+  <w:num w:numId="6">
     <w:abstractNumId w:val="3"/>
   </w:num>
-  <w:num w:numId="5">
+  <w:num w:numId="7">
     <w:abstractNumId w:val="5"/>
   </w:num>
-  <w:num w:numId="6">
+  <w:num w:numId="8">
     <w:abstractNumId w:val="2"/>
   </w:num>
-  <w:num w:numId="7">
-    <w:abstractNumId w:val="4"/>
+  <w:num w:numId="9">
+    <w:abstractNumId w:val="2"/>
   </w:num>
-  <w:num w:numId="8">
-    <w:abstractNumId w:val="1"/>
-  </w:num>
-  <w:num w:numId="9">
-    <w:abstractNumId w:val="1"/>
+  <w:num w:numId="10">
+    <w:abstractNumId w:val="0"/>
   </w:num>
 </w:numbering>
 </file>
 
 <file path=word/styles.xml><?xml version="1.0" encoding="utf-8"?>
-<w:styles xmlns:mc="http://schemas.openxmlformats.org/markup-compatibility/2006" xmlns:r="http://schemas.openxmlformats.org/officeDocument/2006/relationships" xmlns:w="http://schemas.openxmlformats.org/wordprocessingml/2006/main" xmlns:w14="http://schemas.microsoft.com/office/word/2010/wordml" xmlns:w15="http://schemas.microsoft.com/office/word/2012/wordml" mc:Ignorable="w14 w15">
+<w:styles xmlns:mc="http://schemas.openxmlformats.org/markup-compatibility/2006" xmlns:r="http://schemas.openxmlformats.org/officeDocument/2006/relationships" xmlns:w="http://schemas.openxmlformats.org/wordprocessingml/2006/main" xmlns:w14="http://schemas.microsoft.com/office/word/2010/wordml" xmlns:w15="http://schemas.microsoft.com/office/word/2012/wordml" xmlns:w16se="http://schemas.microsoft.com/office/word/2015/wordml/symex" mc:Ignorable="w14 w15 w16se">
   <w:docDefaults>
     <w:rPrDefault>
       <w:rPr>
@@ -12374,7 +12702,7 @@
       </w:tblCellMar>
     </w:tblPr>
   </w:style>
-  <w:style w:type="paragraph" w:styleId="Puesto">
+  <w:style w:type="paragraph" w:styleId="Ttulo">
     <w:name w:val="Title"/>
     <w:basedOn w:val="Normal"/>
     <w:next w:val="Normal"/>

</xml_diff>